<commit_message>
Word count reduction - Wnioski
</commit_message>
<xml_diff>
--- a/Project2-DescriptiveStatisticsPart2/Wnioski.docx
+++ b/Project2-DescriptiveStatisticsPart2/Wnioski.docx
@@ -136,14 +136,44 @@
           <w:sz w:val="20"/>
           <w:szCs w:val="20"/>
         </w:rPr>
-        <w:t xml:space="preserve"> ostatnich wierszy z tablicy danych jaką analizujemy. Przyjrzyjmy się ogólnej strukturze danych</w:t>
-      </w:r>
-      <w:r>
-        <w:rPr>
-          <w:sz w:val="20"/>
-          <w:szCs w:val="20"/>
-        </w:rPr>
-        <w:t>. Indeks tabeli stanowi "Country Code" – krótki alfanumeryczny kod, który jednoznacznie identyfikuje każdy kraj.</w:t>
+        <w:t xml:space="preserve"> ostatnich wierszy z analiz</w:t>
+      </w:r>
+      <w:r>
+        <w:rPr>
+          <w:sz w:val="20"/>
+          <w:szCs w:val="20"/>
+        </w:rPr>
+        <w:t>owanej tablicy danych</w:t>
+      </w:r>
+      <w:r>
+        <w:rPr>
+          <w:sz w:val="20"/>
+          <w:szCs w:val="20"/>
+        </w:rPr>
+        <w:t>. Przyjrzyjmy się ogólnej strukturze danych</w:t>
+      </w:r>
+      <w:r>
+        <w:rPr>
+          <w:sz w:val="20"/>
+          <w:szCs w:val="20"/>
+        </w:rPr>
+        <w:t xml:space="preserve">. Indeks tabeli stanowi "Country </w:t>
+      </w:r>
+      <w:proofErr w:type="spellStart"/>
+      <w:r>
+        <w:rPr>
+          <w:sz w:val="20"/>
+          <w:szCs w:val="20"/>
+        </w:rPr>
+        <w:t>Code</w:t>
+      </w:r>
+      <w:proofErr w:type="spellEnd"/>
+      <w:r>
+        <w:rPr>
+          <w:sz w:val="20"/>
+          <w:szCs w:val="20"/>
+        </w:rPr>
+        <w:t>" – krótki alfanumeryczny kod, który jednoznacznie identyfikuje każdy kraj.</w:t>
       </w:r>
       <w:r>
         <w:rPr>
@@ -185,14 +215,62 @@
           <w:sz w:val="20"/>
           <w:szCs w:val="20"/>
         </w:rPr>
-        <w:t xml:space="preserve">do którego kraj należy </w:t>
-      </w:r>
-      <w:r>
-        <w:rPr>
-          <w:sz w:val="20"/>
-          <w:szCs w:val="20"/>
-        </w:rPr>
-        <w:t xml:space="preserve">oraz grupę dochodową do której kraj został przypisany na podstawie danych z 2008 roku. Grupy dochodowe są podzielone na cztery kategorie: Low (niski), Lower middle (niższy średni), Upper middle (wyższy średni) oraz High (wysoki).  </w:t>
+        <w:t xml:space="preserve">do którego należy </w:t>
+      </w:r>
+      <w:r>
+        <w:rPr>
+          <w:sz w:val="20"/>
+          <w:szCs w:val="20"/>
+        </w:rPr>
+        <w:t xml:space="preserve">oraz grupę dochodową do której kraj został przypisany na podstawie danych z 2008 roku. Grupy dochodowe są podzielone na cztery kategorie: </w:t>
+      </w:r>
+      <w:proofErr w:type="spellStart"/>
+      <w:r>
+        <w:rPr>
+          <w:sz w:val="20"/>
+          <w:szCs w:val="20"/>
+        </w:rPr>
+        <w:t>Low</w:t>
+      </w:r>
+      <w:proofErr w:type="spellEnd"/>
+      <w:r>
+        <w:rPr>
+          <w:sz w:val="20"/>
+          <w:szCs w:val="20"/>
+        </w:rPr>
+        <w:t xml:space="preserve"> (niski), Lower </w:t>
+      </w:r>
+      <w:proofErr w:type="spellStart"/>
+      <w:r>
+        <w:rPr>
+          <w:sz w:val="20"/>
+          <w:szCs w:val="20"/>
+        </w:rPr>
+        <w:t>middle</w:t>
+      </w:r>
+      <w:proofErr w:type="spellEnd"/>
+      <w:r>
+        <w:rPr>
+          <w:sz w:val="20"/>
+          <w:szCs w:val="20"/>
+        </w:rPr>
+        <w:t xml:space="preserve"> (niższy średni), Upper </w:t>
+      </w:r>
+      <w:proofErr w:type="spellStart"/>
+      <w:r>
+        <w:rPr>
+          <w:sz w:val="20"/>
+          <w:szCs w:val="20"/>
+        </w:rPr>
+        <w:t>middle</w:t>
+      </w:r>
+      <w:proofErr w:type="spellEnd"/>
+      <w:r>
+        <w:rPr>
+          <w:sz w:val="20"/>
+          <w:szCs w:val="20"/>
+        </w:rPr>
+        <w:t xml:space="preserve"> (wyższy średni) oraz High (wysoki).  </w:t>
       </w:r>
       <w:r>
         <w:rPr>
@@ -213,7 +291,39 @@
           <w:sz w:val="20"/>
           <w:szCs w:val="20"/>
         </w:rPr>
-        <w:t>wartości wskaźnika GDP growth (annual %) dla poszczególnych lat</w:t>
+        <w:t xml:space="preserve">wartości wskaźnika GDP </w:t>
+      </w:r>
+      <w:proofErr w:type="spellStart"/>
+      <w:r>
+        <w:rPr>
+          <w:sz w:val="20"/>
+          <w:szCs w:val="20"/>
+        </w:rPr>
+        <w:t>growth</w:t>
+      </w:r>
+      <w:proofErr w:type="spellEnd"/>
+      <w:r>
+        <w:rPr>
+          <w:sz w:val="20"/>
+          <w:szCs w:val="20"/>
+        </w:rPr>
+        <w:t xml:space="preserve"> (</w:t>
+      </w:r>
+      <w:proofErr w:type="spellStart"/>
+      <w:r>
+        <w:rPr>
+          <w:sz w:val="20"/>
+          <w:szCs w:val="20"/>
+        </w:rPr>
+        <w:t>annual</w:t>
+      </w:r>
+      <w:proofErr w:type="spellEnd"/>
+      <w:r>
+        <w:rPr>
+          <w:sz w:val="20"/>
+          <w:szCs w:val="20"/>
+        </w:rPr>
+        <w:t xml:space="preserve"> %) dla poszczególnych lat</w:t>
       </w:r>
       <w:r>
         <w:rPr>
@@ -227,7 +337,21 @@
           <w:sz w:val="20"/>
           <w:szCs w:val="20"/>
         </w:rPr>
-        <w:t xml:space="preserve">co umożliwia analizę tendencji gospodarczych w danym kraju na przestrzeni </w:t>
+        <w:t xml:space="preserve">co umożliwia analizę tendencji gospodarczych w </w:t>
+      </w:r>
+      <w:r>
+        <w:rPr>
+          <w:sz w:val="20"/>
+          <w:szCs w:val="20"/>
+        </w:rPr>
+        <w:t>krajach</w:t>
+      </w:r>
+      <w:r>
+        <w:rPr>
+          <w:sz w:val="20"/>
+          <w:szCs w:val="20"/>
+        </w:rPr>
+        <w:t xml:space="preserve"> na przestrzeni </w:t>
       </w:r>
       <w:r>
         <w:rPr>
@@ -298,7 +422,35 @@
           <w:sz w:val="20"/>
           <w:szCs w:val="20"/>
         </w:rPr>
-        <w:t>Według informacji znalezionych w ogólnodostępnych źródłach k</w:t>
+        <w:t xml:space="preserve">Według informacji </w:t>
+      </w:r>
+      <w:r>
+        <w:rPr>
+          <w:sz w:val="20"/>
+          <w:szCs w:val="20"/>
+        </w:rPr>
+        <w:t>z</w:t>
+      </w:r>
+      <w:r>
+        <w:rPr>
+          <w:sz w:val="20"/>
+          <w:szCs w:val="20"/>
+        </w:rPr>
+        <w:t xml:space="preserve"> ogólnodostępnych źród</w:t>
+      </w:r>
+      <w:r>
+        <w:rPr>
+          <w:sz w:val="20"/>
+          <w:szCs w:val="20"/>
+        </w:rPr>
+        <w:t>eł,</w:t>
+      </w:r>
+      <w:r>
+        <w:rPr>
+          <w:sz w:val="20"/>
+          <w:szCs w:val="20"/>
+        </w:rPr>
+        <w:t xml:space="preserve"> k</w:t>
       </w:r>
       <w:r>
         <w:rPr>
@@ -333,7 +485,23 @@
           <w:sz w:val="20"/>
           <w:szCs w:val="20"/>
         </w:rPr>
-        <w:t xml:space="preserve"> wzrostu PKB (GDP growth) znacząco spadł</w:t>
+        <w:t xml:space="preserve"> wzrostu PKB (GDP </w:t>
+      </w:r>
+      <w:proofErr w:type="spellStart"/>
+      <w:r>
+        <w:rPr>
+          <w:sz w:val="20"/>
+          <w:szCs w:val="20"/>
+        </w:rPr>
+        <w:t>growth</w:t>
+      </w:r>
+      <w:proofErr w:type="spellEnd"/>
+      <w:r>
+        <w:rPr>
+          <w:sz w:val="20"/>
+          <w:szCs w:val="20"/>
+        </w:rPr>
+        <w:t>) znacząco spadł</w:t>
       </w:r>
       <w:r>
         <w:rPr>
@@ -472,7 +640,47 @@
           <w:sz w:val="24"/>
           <w:szCs w:val="24"/>
         </w:rPr>
-        <w:t>dzielczych przedziałowych częstości wskaźnika GDP growth (annual %) dla poszczególnych lat</w:t>
+        <w:t xml:space="preserve">dzielczych przedziałowych częstości wskaźnika GDP </w:t>
+      </w:r>
+      <w:proofErr w:type="spellStart"/>
+      <w:r>
+        <w:rPr>
+          <w:b/>
+          <w:bCs/>
+          <w:sz w:val="24"/>
+          <w:szCs w:val="24"/>
+        </w:rPr>
+        <w:t>growth</w:t>
+      </w:r>
+      <w:proofErr w:type="spellEnd"/>
+      <w:r>
+        <w:rPr>
+          <w:b/>
+          <w:bCs/>
+          <w:sz w:val="24"/>
+          <w:szCs w:val="24"/>
+        </w:rPr>
+        <w:t xml:space="preserve"> (</w:t>
+      </w:r>
+      <w:proofErr w:type="spellStart"/>
+      <w:r>
+        <w:rPr>
+          <w:b/>
+          <w:bCs/>
+          <w:sz w:val="24"/>
+          <w:szCs w:val="24"/>
+        </w:rPr>
+        <w:t>annual</w:t>
+      </w:r>
+      <w:proofErr w:type="spellEnd"/>
+      <w:r>
+        <w:rPr>
+          <w:b/>
+          <w:bCs/>
+          <w:sz w:val="24"/>
+          <w:szCs w:val="24"/>
+        </w:rPr>
+        <w:t xml:space="preserve"> %) dla poszczególnych lat</w:t>
       </w:r>
     </w:p>
     <w:p>
@@ -494,7 +702,35 @@
           <w:sz w:val="20"/>
           <w:szCs w:val="20"/>
         </w:rPr>
-        <w:t xml:space="preserve">szeregów możemy zauważyć, że w latach 2006, 2007 większość krajów notowała pozytywny wzrost gospodarczy, który najczęściej zawierał się w przedziale 5-10%. Patrząc na rok 2008 jesteśmy w stanie dostrzec spadek wskaźnika jednak nie jest on tak silny jak w roku 2009. Wtedy blisko 50% państw </w:t>
+        <w:t xml:space="preserve">szeregów możemy zauważyć, że w latach 2006, 2007 większość krajów notowała pozytywny wzrost gospodarczy, najczęściej </w:t>
+      </w:r>
+      <w:r>
+        <w:rPr>
+          <w:sz w:val="20"/>
+          <w:szCs w:val="20"/>
+        </w:rPr>
+        <w:t>z</w:t>
+      </w:r>
+      <w:r>
+        <w:rPr>
+          <w:sz w:val="20"/>
+          <w:szCs w:val="20"/>
+        </w:rPr>
+        <w:t xml:space="preserve"> przedzia</w:t>
+      </w:r>
+      <w:r>
+        <w:rPr>
+          <w:sz w:val="20"/>
+          <w:szCs w:val="20"/>
+        </w:rPr>
+        <w:t>łu</w:t>
+      </w:r>
+      <w:r>
+        <w:rPr>
+          <w:sz w:val="20"/>
+          <w:szCs w:val="20"/>
+        </w:rPr>
+        <w:t xml:space="preserve"> 5-10%. Patrząc na rok 2008 jesteśmy w stanie dostrzec spadek wskaźnika jednak nie jest on tak silny jak w roku 2009. Wtedy blisko 50% państw </w:t>
       </w:r>
       <w:r>
         <w:rPr>
@@ -503,6 +739,7 @@
         </w:rPr>
         <w:t xml:space="preserve">zmagało się z ujemnym GDP. Interesujący jest fakt, że w roku tym 1% krajów cieszył się wzrostem w przedziale 20-25%. Po sprawdzeniu tego okazało się, że był to </w:t>
       </w:r>
+      <w:proofErr w:type="spellStart"/>
       <w:r>
         <w:rPr>
           <w:sz w:val="20"/>
@@ -510,6 +747,7 @@
         </w:rPr>
         <w:t>Afghanistan</w:t>
       </w:r>
+      <w:proofErr w:type="spellEnd"/>
       <w:r>
         <w:rPr>
           <w:sz w:val="20"/>
@@ -628,7 +866,23 @@
           <w:sz w:val="20"/>
           <w:szCs w:val="20"/>
         </w:rPr>
-        <w:t>Lata 2006-2007 dla Ameryki były bardzo obiecujące – ponad 90% krajów miało pozytywny wskaźnik GDP growth. Największy spadek widać w roku 2009 – wtedy ponad 50% krajów zmagało się z recesją gospodarczą. Wpływ kryzysu trwa aż do 2011 roku.</w:t>
+        <w:t xml:space="preserve">Lata 2006-2007 dla Ameryki były bardzo obiecujące – ponad 90% krajów miało pozytywny wskaźnik GDP </w:t>
+      </w:r>
+      <w:proofErr w:type="spellStart"/>
+      <w:r>
+        <w:rPr>
+          <w:sz w:val="20"/>
+          <w:szCs w:val="20"/>
+        </w:rPr>
+        <w:t>growth</w:t>
+      </w:r>
+      <w:proofErr w:type="spellEnd"/>
+      <w:r>
+        <w:rPr>
+          <w:sz w:val="20"/>
+          <w:szCs w:val="20"/>
+        </w:rPr>
+        <w:t>. Największy spadek widać w roku 2009 – wtedy ponad 50% krajów zmagało się z recesją gospodarczą. Wpływ kryzysu trwa aż do 2011 roku.</w:t>
       </w:r>
     </w:p>
     <w:p>
@@ -659,7 +913,23 @@
           <w:szCs w:val="20"/>
         </w:rPr>
         <w:lastRenderedPageBreak/>
-        <w:t xml:space="preserve">O ile widać, że Azja i Afryka zareagowały na kryzys z pewnym opóźnieniem (obija się w pełni w roku 2009) tak Europa zareagowała na kryzys dość szybko, już w roku 2008. Widać też, że parę gospodarek dość mocno się załamało w roku 2009 – 12% krajów odnotowało wskaźnik GDP growth w przedziale -15% do -10%, jest to wartość wyróżniająca się w tabeli. </w:t>
+        <w:t xml:space="preserve">O ile widać, że Azja i Afryka zareagowały na kryzys z pewnym opóźnieniem (obija się w pełni w roku 2009) tak Europa zareagowała na kryzys dość szybko, już w roku 2008. Widać też, że parę gospodarek dość mocno się załamało w roku 2009 – 12% krajów odnotowało wskaźnik GDP </w:t>
+      </w:r>
+      <w:proofErr w:type="spellStart"/>
+      <w:r>
+        <w:rPr>
+          <w:sz w:val="20"/>
+          <w:szCs w:val="20"/>
+        </w:rPr>
+        <w:t>growth</w:t>
+      </w:r>
+      <w:proofErr w:type="spellEnd"/>
+      <w:r>
+        <w:rPr>
+          <w:sz w:val="20"/>
+          <w:szCs w:val="20"/>
+        </w:rPr>
+        <w:t xml:space="preserve"> w przedziale -15% do -10%, jest to wartość wyróżniająca się w tabeli. </w:t>
       </w:r>
       <w:r>
         <w:rPr>
@@ -681,7 +951,21 @@
           <w:sz w:val="20"/>
           <w:szCs w:val="20"/>
         </w:rPr>
-        <w:t>Oceania jest jedynym regionem, dla którego w roku 2006 aż połowa krajów doświadczała recesji gospodarczej – wszystkie inne gospodarki na świecie w tym czasie raczej się rozwijały. Gdy rok później rejon ten polepszył nieco swoje statystyki, niestety już w roku 2008 widać i tutaj poważny spadek. W roku 2009 gospodarka 6% krajów wykazała wskaźnik na poziomie poniżej 15%, co jest wartościami wyróżniającymi się na tle wszystkich danych.</w:t>
+        <w:t xml:space="preserve">Oceania jest jedynym regionem, dla którego w roku 2006 aż połowa krajów doświadczała recesji gospodarczej – wszystkie inne gospodarki na świecie w tym czasie raczej się rozwijały. Gdy rok później rejon ten polepszył nieco swoje statystyki, niestety już w roku 2008 widać i tutaj poważny spadek. W roku 2009 gospodarka 6% krajów wykazała wskaźnik na poziomie poniżej </w:t>
+      </w:r>
+      <w:r>
+        <w:rPr>
+          <w:sz w:val="20"/>
+          <w:szCs w:val="20"/>
+        </w:rPr>
+        <w:t>-</w:t>
+      </w:r>
+      <w:r>
+        <w:rPr>
+          <w:sz w:val="20"/>
+          <w:szCs w:val="20"/>
+        </w:rPr>
+        <w:t>15%, co jest wartościami wyróżniającymi się na tle wszystkich danych.</w:t>
       </w:r>
     </w:p>
     <w:p>
@@ -781,14 +1065,14 @@
           <w:sz w:val="20"/>
           <w:szCs w:val="20"/>
         </w:rPr>
-        <w:t xml:space="preserve"> wartości wskaźnika GDP w zależności od </w:t>
-      </w:r>
-      <w:r>
-        <w:rPr>
-          <w:sz w:val="20"/>
-          <w:szCs w:val="20"/>
-        </w:rPr>
-        <w:t xml:space="preserve">przypisanej do kraju grupy dochodowej. Widzimy podział na 5 kategorii, co zostało już wcześniej wspomniane. </w:t>
+        <w:t xml:space="preserve"> wartości wskaźnika GDP w zależności od</w:t>
+      </w:r>
+      <w:r>
+        <w:rPr>
+          <w:sz w:val="20"/>
+          <w:szCs w:val="20"/>
+        </w:rPr>
+        <w:t xml:space="preserve"> grupy dochodowej. Widzimy podział na 5 kategorii, co zostało już wcześniej wspomniane. </w:t>
       </w:r>
       <w:r>
         <w:rPr>
@@ -823,28 +1107,14 @@
           <w:sz w:val="20"/>
           <w:szCs w:val="20"/>
         </w:rPr>
-        <w:t xml:space="preserve"> wartości </w:t>
-      </w:r>
-      <w:r>
-        <w:rPr>
-          <w:sz w:val="20"/>
-          <w:szCs w:val="20"/>
-        </w:rPr>
-        <w:t>dla coraz niższej</w:t>
-      </w:r>
-      <w:r>
-        <w:rPr>
-          <w:sz w:val="20"/>
-          <w:szCs w:val="20"/>
-        </w:rPr>
-        <w:t xml:space="preserve"> grupy dochodowej</w:t>
-      </w:r>
-      <w:r>
-        <w:rPr>
-          <w:sz w:val="20"/>
-          <w:szCs w:val="20"/>
-        </w:rPr>
-        <w:t>, ale przejrzymy wszystkie wartości po kolei.</w:t>
+        <w:t xml:space="preserve"> wartości dla coraz niższej grupy dochodowej</w:t>
+      </w:r>
+      <w:r>
+        <w:rPr>
+          <w:sz w:val="20"/>
+          <w:szCs w:val="20"/>
+        </w:rPr>
+        <w:t>.</w:t>
       </w:r>
     </w:p>
     <w:p>
@@ -860,7 +1130,37 @@
           <w:szCs w:val="20"/>
         </w:rPr>
         <w:lastRenderedPageBreak/>
-        <w:t>Dla etykiety „Low” w latach 2006-2008 około 50% krajów zanotowało wskaźnik na poziomie (5,10]. W roku 2009 widać spadek w części państw – większość była wtedy na poziomie 0-5% PKB</w:t>
+        <w:t>Dla etykiety „</w:t>
+      </w:r>
+      <w:proofErr w:type="spellStart"/>
+      <w:r>
+        <w:rPr>
+          <w:sz w:val="20"/>
+          <w:szCs w:val="20"/>
+        </w:rPr>
+        <w:t>Low</w:t>
+      </w:r>
+      <w:proofErr w:type="spellEnd"/>
+      <w:r>
+        <w:rPr>
+          <w:sz w:val="20"/>
+          <w:szCs w:val="20"/>
+        </w:rPr>
+        <w:t xml:space="preserve">” w latach 2006-2008 około 50% krajów zanotowało wskaźnik </w:t>
+      </w:r>
+      <w:r>
+        <w:rPr>
+          <w:sz w:val="20"/>
+          <w:szCs w:val="20"/>
+        </w:rPr>
+        <w:t xml:space="preserve">wysoce dodatni. </w:t>
+      </w:r>
+      <w:r>
+        <w:rPr>
+          <w:sz w:val="20"/>
+          <w:szCs w:val="20"/>
+        </w:rPr>
+        <w:t>W roku 2009 widać spadek w części państw – większość była wtedy na poziomie 0-5% PKB</w:t>
       </w:r>
       <w:r>
         <w:rPr>
@@ -874,81 +1174,146 @@
           <w:sz w:val="20"/>
           <w:szCs w:val="20"/>
         </w:rPr>
-        <w:t xml:space="preserve">. W następnych dwóch latach pojawiła się jeszcze większa przewaga krajów </w:t>
-      </w:r>
-      <w:r>
-        <w:rPr>
-          <w:sz w:val="20"/>
-          <w:szCs w:val="20"/>
-        </w:rPr>
-        <w:t>z GPD w przedziale 5%-10%.</w:t>
-      </w:r>
-    </w:p>
-    <w:p>
-      <w:pPr>
-        <w:rPr>
-          <w:sz w:val="20"/>
-          <w:szCs w:val="20"/>
-        </w:rPr>
-      </w:pPr>
-    </w:p>
-    <w:p>
-      <w:pPr>
-        <w:rPr>
-          <w:sz w:val="20"/>
-          <w:szCs w:val="20"/>
-        </w:rPr>
-      </w:pPr>
-      <w:r>
-        <w:rPr>
-          <w:sz w:val="20"/>
-          <w:szCs w:val="20"/>
-        </w:rPr>
-        <w:t>Stopniowe przesunięcie granicy procentowej dla wartości wskaźnika jest widoczne już w drugiej grupie, czyli „Lower middle”. Ta różnica najbardziej objawia się, gdy patrzymy na wartości ujemne. Dla niskiej grupy dochodowej liczba państw o ujemnym GDP nie przekracza na przestrzeni lat 7%, gdy dla grupy niskiej średniej procent wskaźników poniżej zera zmienił się z 9 w 2006, do aż 33 w roku 2009. W tej grupie widać też ponowny lekki spadek po roku 2010.</w:t>
-      </w:r>
-    </w:p>
-    <w:p>
-      <w:pPr>
-        <w:rPr>
-          <w:sz w:val="20"/>
-          <w:szCs w:val="20"/>
-        </w:rPr>
-      </w:pPr>
-    </w:p>
-    <w:p>
-      <w:pPr>
-        <w:rPr>
-          <w:sz w:val="20"/>
-          <w:szCs w:val="20"/>
-        </w:rPr>
-      </w:pPr>
-      <w:r>
-        <w:rPr>
-          <w:sz w:val="20"/>
-          <w:szCs w:val="20"/>
-        </w:rPr>
-        <w:t>Przechodzimy do 3 idąc od dołu grup</w:t>
-      </w:r>
-      <w:r>
-        <w:rPr>
-          <w:sz w:val="20"/>
-          <w:szCs w:val="20"/>
-        </w:rPr>
-        <w:t>y</w:t>
-      </w:r>
-      <w:r>
-        <w:rPr>
-          <w:sz w:val="20"/>
-          <w:szCs w:val="20"/>
-        </w:rPr>
-        <w:t xml:space="preserve"> dochodowej</w:t>
-      </w:r>
-      <w:r>
-        <w:rPr>
-          <w:sz w:val="20"/>
-          <w:szCs w:val="20"/>
-        </w:rPr>
-        <w:t>. Można w niej zauważyć stopniowy spadek na przestrzeni kilku lat. W tym wypadku dobrze widać datę rozpoczęcia kryzysu – 2008 rok. W roku 2009 kryzys dalej postępował. Największe wahania są widoczne dla wartości wskaźnika pomiędzy 5-10%. Zaczynając od 73% państw w tym przedziale</w:t>
+        <w:t xml:space="preserve">. </w:t>
+      </w:r>
+      <w:r>
+        <w:rPr>
+          <w:sz w:val="20"/>
+          <w:szCs w:val="20"/>
+        </w:rPr>
+        <w:t>Wskaźniki wzrostu PKB nie spadły w większości do wartości ujemnych.</w:t>
+      </w:r>
+    </w:p>
+    <w:p>
+      <w:pPr>
+        <w:rPr>
+          <w:sz w:val="20"/>
+          <w:szCs w:val="20"/>
+        </w:rPr>
+      </w:pPr>
+    </w:p>
+    <w:p>
+      <w:pPr>
+        <w:rPr>
+          <w:sz w:val="20"/>
+          <w:szCs w:val="20"/>
+        </w:rPr>
+      </w:pPr>
+      <w:r>
+        <w:rPr>
+          <w:sz w:val="20"/>
+          <w:szCs w:val="20"/>
+        </w:rPr>
+        <w:t>Stopniowe przesunięcie granicy procentowej dla wartości wskaźnika jest widoczne już w drugiej grupie</w:t>
+      </w:r>
+      <w:r>
+        <w:rPr>
+          <w:sz w:val="20"/>
+          <w:szCs w:val="20"/>
+        </w:rPr>
+        <w:t xml:space="preserve"> dochodowej.</w:t>
+      </w:r>
+      <w:r>
+        <w:rPr>
+          <w:sz w:val="20"/>
+          <w:szCs w:val="20"/>
+        </w:rPr>
+        <w:t xml:space="preserve"> Dla niskiej grupy dochodowej liczba państw o ujemnym GDP nie przekracza na przestrzeni lat 7%, gdy dla grupy niskiej średniej procent wskaźników poniżej zera zmienił się z 9</w:t>
+      </w:r>
+      <w:r>
+        <w:rPr>
+          <w:sz w:val="20"/>
+          <w:szCs w:val="20"/>
+        </w:rPr>
+        <w:t>%</w:t>
+      </w:r>
+      <w:r>
+        <w:rPr>
+          <w:sz w:val="20"/>
+          <w:szCs w:val="20"/>
+        </w:rPr>
+        <w:t xml:space="preserve"> w 2006, do aż 33</w:t>
+      </w:r>
+      <w:r>
+        <w:rPr>
+          <w:sz w:val="20"/>
+          <w:szCs w:val="20"/>
+        </w:rPr>
+        <w:t>%</w:t>
+      </w:r>
+      <w:r>
+        <w:rPr>
+          <w:sz w:val="20"/>
+          <w:szCs w:val="20"/>
+        </w:rPr>
+        <w:t xml:space="preserve"> w roku 2009. W tej grupie widać też ponowny lekki spadek po roku 2010.</w:t>
+      </w:r>
+    </w:p>
+    <w:p>
+      <w:pPr>
+        <w:rPr>
+          <w:sz w:val="20"/>
+          <w:szCs w:val="20"/>
+        </w:rPr>
+      </w:pPr>
+    </w:p>
+    <w:p>
+      <w:pPr>
+        <w:rPr>
+          <w:sz w:val="20"/>
+          <w:szCs w:val="20"/>
+        </w:rPr>
+      </w:pPr>
+      <w:r>
+        <w:rPr>
+          <w:sz w:val="20"/>
+          <w:szCs w:val="20"/>
+        </w:rPr>
+        <w:t xml:space="preserve">Przechodzimy do </w:t>
+      </w:r>
+      <w:r>
+        <w:rPr>
+          <w:sz w:val="20"/>
+          <w:szCs w:val="20"/>
+        </w:rPr>
+        <w:t xml:space="preserve">grupy nazwanej jako „Upper </w:t>
+      </w:r>
+      <w:proofErr w:type="spellStart"/>
+      <w:r>
+        <w:rPr>
+          <w:sz w:val="20"/>
+          <w:szCs w:val="20"/>
+        </w:rPr>
+        <w:t>middle</w:t>
+      </w:r>
+      <w:proofErr w:type="spellEnd"/>
+      <w:r>
+        <w:rPr>
+          <w:sz w:val="20"/>
+          <w:szCs w:val="20"/>
+        </w:rPr>
+        <w:t>”.</w:t>
+      </w:r>
+      <w:r>
+        <w:rPr>
+          <w:sz w:val="20"/>
+          <w:szCs w:val="20"/>
+        </w:rPr>
+        <w:t xml:space="preserve"> </w:t>
+      </w:r>
+      <w:r>
+        <w:rPr>
+          <w:sz w:val="20"/>
+          <w:szCs w:val="20"/>
+        </w:rPr>
+        <w:t xml:space="preserve">W </w:t>
+      </w:r>
+      <w:r>
+        <w:rPr>
+          <w:sz w:val="20"/>
+          <w:szCs w:val="20"/>
+        </w:rPr>
+        <w:t>tym wypadku dobrze widać datę rozpoczęcia kryzysu – 2008 rok. W roku 2009 kryzys dalej postępował. Największe wahania są widoczne dla wartości wskaźnika pomiędzy 5-10%. Zaczynając od 73% państw w tym przedziale</w:t>
       </w:r>
       <w:r>
         <w:rPr>
@@ -979,14 +1344,6 @@
           <w:szCs w:val="20"/>
         </w:rPr>
       </w:pPr>
-    </w:p>
-    <w:p>
-      <w:pPr>
-        <w:rPr>
-          <w:sz w:val="20"/>
-          <w:szCs w:val="20"/>
-        </w:rPr>
-      </w:pPr>
       <w:r>
         <w:rPr>
           <w:sz w:val="20"/>
@@ -999,29 +1356,99 @@
           <w:sz w:val="20"/>
           <w:szCs w:val="20"/>
         </w:rPr>
-        <w:t>W następnych altach coraz mniej krajów zmagało się z recesją gospodarczą.</w:t>
-      </w:r>
-    </w:p>
-    <w:p>
-      <w:pPr>
-        <w:rPr>
-          <w:sz w:val="20"/>
-          <w:szCs w:val="20"/>
-        </w:rPr>
-      </w:pPr>
-      <w:r>
-        <w:rPr>
-          <w:sz w:val="20"/>
-          <w:szCs w:val="20"/>
-        </w:rPr>
-        <w:t xml:space="preserve">Dzięki stopniowemu przyjrzeniu się danym przechodząc od najniższej do najwyższej grupy dochodowej widzimy, że kryzys dotknął je zupełnie inaczej. </w:t>
-      </w:r>
-      <w:r>
-        <w:rPr>
-          <w:sz w:val="20"/>
-          <w:szCs w:val="20"/>
-        </w:rPr>
-        <w:t>Zauważalny jest fakt, że kryzys mniej dotknął niższe grupy dochodowe. Można podejrzewać, że w takich państwach kryzys ten nie był tak widoczny, gdyż ich sektory gospodarcze nie były na to tak podatne. Przykładem jest większa stabilność prac podstawowych czy mniejsza liczba inwestycji.</w:t>
+        <w:t xml:space="preserve">W następnych </w:t>
+      </w:r>
+      <w:r>
+        <w:rPr>
+          <w:sz w:val="20"/>
+          <w:szCs w:val="20"/>
+        </w:rPr>
+        <w:t>la</w:t>
+      </w:r>
+      <w:r>
+        <w:rPr>
+          <w:sz w:val="20"/>
+          <w:szCs w:val="20"/>
+        </w:rPr>
+        <w:t>tach coraz mniej krajów zmagało się z recesją gospodarczą.</w:t>
+      </w:r>
+    </w:p>
+    <w:p>
+      <w:pPr>
+        <w:rPr>
+          <w:sz w:val="20"/>
+          <w:szCs w:val="20"/>
+        </w:rPr>
+      </w:pPr>
+      <w:r>
+        <w:rPr>
+          <w:sz w:val="20"/>
+          <w:szCs w:val="20"/>
+        </w:rPr>
+        <w:t>P</w:t>
+      </w:r>
+      <w:r>
+        <w:rPr>
+          <w:sz w:val="20"/>
+          <w:szCs w:val="20"/>
+        </w:rPr>
+        <w:t xml:space="preserve">rzechodząc od najniższej do najwyższej grupy dochodowej widzimy, że kryzys dotknął je inaczej. </w:t>
+      </w:r>
+      <w:r>
+        <w:rPr>
+          <w:sz w:val="20"/>
+          <w:szCs w:val="20"/>
+        </w:rPr>
+        <w:t xml:space="preserve">Zauważalny jest fakt, że </w:t>
+      </w:r>
+      <w:r>
+        <w:rPr>
+          <w:sz w:val="20"/>
+          <w:szCs w:val="20"/>
+        </w:rPr>
+        <w:t xml:space="preserve">częściej kryzys </w:t>
+      </w:r>
+      <w:r>
+        <w:rPr>
+          <w:sz w:val="20"/>
+          <w:szCs w:val="20"/>
+        </w:rPr>
+        <w:t>doskwierał wyższym grupom dochodowym</w:t>
+      </w:r>
+      <w:r>
+        <w:rPr>
+          <w:sz w:val="20"/>
+          <w:szCs w:val="20"/>
+        </w:rPr>
+        <w:t xml:space="preserve">. Można podejrzewać, że </w:t>
+      </w:r>
+      <w:r>
+        <w:rPr>
+          <w:sz w:val="20"/>
+          <w:szCs w:val="20"/>
+        </w:rPr>
+        <w:t xml:space="preserve">w mniej dochodowych państwach sytuacja ta </w:t>
+      </w:r>
+      <w:r>
+        <w:rPr>
+          <w:sz w:val="20"/>
+          <w:szCs w:val="20"/>
+        </w:rPr>
+        <w:t>nie był tak widoczn</w:t>
+      </w:r>
+      <w:r>
+        <w:rPr>
+          <w:sz w:val="20"/>
+          <w:szCs w:val="20"/>
+        </w:rPr>
+        <w:t>a,</w:t>
+      </w:r>
+      <w:r>
+        <w:rPr>
+          <w:sz w:val="20"/>
+          <w:szCs w:val="20"/>
+        </w:rPr>
+        <w:t xml:space="preserve"> gdyż ich sektory gospodarcze nie były na to tak podatne. Przykładem jest większa stabilność prac podstawowych czy mniejsza liczba inwestycji.</w:t>
       </w:r>
     </w:p>
     <w:p/>
@@ -1069,27 +1496,32 @@
     </w:p>
     <w:p>
       <w:r>
-        <w:t xml:space="preserve">Powyższy wykres przedstawia dwie przenalizowane tabele – podział ze względu na kontynent oraz na grupę dochodową. Nasuwają się te same wnioski co w poprzednich podpunktach. Graficzna </w:t>
-      </w:r>
+        <w:t xml:space="preserve">Powyższy wykres przedstawia dwie przenalizowane tabele – podział ze względu na kontynent oraz na grupę dochodową. Nasuwają się te same wnioski co w poprzednich podpunktach. Graficzna interpretacja pozwala jednak zauważyć </w:t>
+      </w:r>
+      <w:r>
+        <w:t xml:space="preserve">więcej na przykład </w:t>
+      </w:r>
+      <w:r>
+        <w:t>jak zmieniały się rozkłady wartości wskaźnika GPD na przestrzeni lat od 2009-2011.</w:t>
+      </w:r>
+      <w:r>
+        <w:t xml:space="preserve"> Na każdym z </w:t>
+      </w:r>
+      <w:proofErr w:type="spellStart"/>
+      <w:r>
+        <w:t>podwykresów</w:t>
+      </w:r>
+      <w:proofErr w:type="spellEnd"/>
+      <w:r>
+        <w:t xml:space="preserve"> </w:t>
+      </w:r>
+      <w:r>
+        <w:t>można dostrzec, że linia czerwona najbardziej odbiega w lewą stronę w stosunku do reszty, co sprawdza się jeśli chodzi o zauważoną zależność obniżenia wartości wskaźnika GDP dla każdej z podkategorii.</w:t>
+      </w:r>
+    </w:p>
+    <w:p>
       <w:r>
         <w:lastRenderedPageBreak/>
-        <w:t xml:space="preserve">interpretacja pozwala jednak zauważyć </w:t>
-      </w:r>
-      <w:r>
-        <w:t xml:space="preserve">więcej na przykład </w:t>
-      </w:r>
-      <w:r>
-        <w:t>jak zmieniały się rozkłady wartości wskaźnika GPD na przestrzeni lat od 2009-2011.</w:t>
-      </w:r>
-      <w:r>
-        <w:t xml:space="preserve"> Na każdym z podwykresów </w:t>
-      </w:r>
-      <w:r>
-        <w:t>można dostrzec, że linia czerwona najbardziej odbiega w lewą stronę w stosunku do reszty, co sprawdza się jeśli chodzi o zauważoną zależność obniżenia wartości wskaźnika GDP dla każdej z podkategorii.</w:t>
-      </w:r>
-    </w:p>
-    <w:p>
-      <w:r>
         <w:t xml:space="preserve">Co ciekawe, wyniki pokazują, że w latach na które przypadał szczyt kryzysu, czyli 2008-2009, widać znaczącą zmianę w rozkładzie danych. Z początkowo mocno skoncentrowanego (wystrzelonego) </w:t>
       </w:r>
       <w:r>
@@ -1228,7 +1660,39 @@
           <w:sz w:val="20"/>
           <w:szCs w:val="20"/>
         </w:rPr>
-        <w:t xml:space="preserve">całość danych. Widzimy, że dla wszystkich lat, oprócz 2009 większa część krajów posiadała pozytywny wskaźnik. Dla roku 2009 mediana wynosiła około 0, pudełko boxplot jest tu również wyraźnie najszersze co wskazuje dużą zmienność lub nierówny rozkład danych. Swarm plot pokazuje, że faktycznie dane nie rozkładają się standardowo. Występuje maksimum dla około paru procent, a następnie w kierunku ujemnym następuje bardzo łagodny spadek; ta część zbocza jest dużo łagodniejsza niż w stronę dodatnią. </w:t>
+        <w:t xml:space="preserve">całość danych. Widzimy, że dla wszystkich lat, oprócz 2009 większa część krajów posiadała pozytywny wskaźnik. Dla roku 2009 mediana wynosiła około 0, pudełko </w:t>
+      </w:r>
+      <w:proofErr w:type="spellStart"/>
+      <w:r>
+        <w:rPr>
+          <w:sz w:val="20"/>
+          <w:szCs w:val="20"/>
+        </w:rPr>
+        <w:t>boxplot</w:t>
+      </w:r>
+      <w:proofErr w:type="spellEnd"/>
+      <w:r>
+        <w:rPr>
+          <w:sz w:val="20"/>
+          <w:szCs w:val="20"/>
+        </w:rPr>
+        <w:t xml:space="preserve"> jest tu również wyraźnie najszersze co wskazuje dużą zmienność lub nierówny rozkład danych. </w:t>
+      </w:r>
+      <w:proofErr w:type="spellStart"/>
+      <w:r>
+        <w:rPr>
+          <w:sz w:val="20"/>
+          <w:szCs w:val="20"/>
+        </w:rPr>
+        <w:t>Swarm</w:t>
+      </w:r>
+      <w:proofErr w:type="spellEnd"/>
+      <w:r>
+        <w:rPr>
+          <w:sz w:val="20"/>
+          <w:szCs w:val="20"/>
+        </w:rPr>
+        <w:t xml:space="preserve"> plot pokazuje, że faktycznie dane nie rozkładają się standardowo. Występuje maksimum dla około paru procent, a następnie w kierunku ujemnym następuje bardzo łagodny spadek; ta część zbocza jest dużo łagodniejsza niż w stronę dodatnią. </w:t>
       </w:r>
     </w:p>
     <w:p>
@@ -1250,7 +1714,23 @@
           <w:sz w:val="20"/>
           <w:szCs w:val="20"/>
         </w:rPr>
-        <w:t>skaźnik. Ale widać, że w dalszych latach kontynent wychodził z kryzysu, chociaż utrzymując większość krajów przy delikatnym wzroście gospodarczym niewiele większym od 0%. Oceania jest najbardziej zróżnicowanym regionem. Na swarm plocie do roku 2009 nie występują bardziej widoczne zgrupowania danych. Cięż</w:t>
+        <w:t xml:space="preserve">skaźnik. Ale widać, że w dalszych latach kontynent wychodził z kryzysu, chociaż utrzymując większość krajów przy delikatnym wzroście gospodarczym niewiele większym od 0%. Oceania jest najbardziej zróżnicowanym regionem. Na </w:t>
+      </w:r>
+      <w:proofErr w:type="spellStart"/>
+      <w:r>
+        <w:rPr>
+          <w:sz w:val="20"/>
+          <w:szCs w:val="20"/>
+        </w:rPr>
+        <w:t>swarm</w:t>
+      </w:r>
+      <w:proofErr w:type="spellEnd"/>
+      <w:r>
+        <w:rPr>
+          <w:sz w:val="20"/>
+          <w:szCs w:val="20"/>
+        </w:rPr>
+        <w:t xml:space="preserve"> plocie do roku 2009 nie występują bardziej widoczne zgrupowania danych. Cięż</w:t>
       </w:r>
       <w:r>
         <w:rPr>
@@ -1393,7 +1873,23 @@
           <w:sz w:val="20"/>
           <w:szCs w:val="20"/>
         </w:rPr>
-        <w:t xml:space="preserve">co może odzwierciedlać niejednorodny wpływ kryzysu. Dodatkowo kurtoza jest szczególnie wysoka w roku 2006 </w:t>
+        <w:t xml:space="preserve">co może odzwierciedlać niejednorodny wpływ kryzysu. Dodatkowo </w:t>
+      </w:r>
+      <w:proofErr w:type="spellStart"/>
+      <w:r>
+        <w:rPr>
+          <w:sz w:val="20"/>
+          <w:szCs w:val="20"/>
+        </w:rPr>
+        <w:t>kurtoza</w:t>
+      </w:r>
+      <w:proofErr w:type="spellEnd"/>
+      <w:r>
+        <w:rPr>
+          <w:sz w:val="20"/>
+          <w:szCs w:val="20"/>
+        </w:rPr>
+        <w:t xml:space="preserve"> jest szczególnie wysoka w roku 2006 </w:t>
       </w:r>
       <w:r>
         <w:rPr>

</xml_diff>